<commit_message>
Q5.1 done. Grubbs test.
</commit_message>
<xml_diff>
--- a/hw_w2/Answers_w2.docx
+++ b/hw_w2/Answers_w2.docx
@@ -10,6 +10,171 @@
     <w:p>
       <w:r>
         <w:t>Clustering models 5 examples.</w:t>
+      </w:r>
+    </w:p>
+    <w:p>
+      <w:r>
+        <w:t>Q4.2</w:t>
+      </w:r>
+    </w:p>
+    <w:p>
+      <w:r>
+        <w:t xml:space="preserve">I used </w:t>
+      </w:r>
+      <w:proofErr w:type="spellStart"/>
+      <w:r>
+        <w:t>kmeans</w:t>
+      </w:r>
+      <w:proofErr w:type="spellEnd"/>
+      <w:r>
+        <w:t xml:space="preserve"> function to fit the data. The parameters for </w:t>
+      </w:r>
+      <w:proofErr w:type="spellStart"/>
+      <w:r>
+        <w:t>kmeas</w:t>
+      </w:r>
+      <w:proofErr w:type="spellEnd"/>
+      <w:r>
+        <w:t xml:space="preserve"> are </w:t>
+      </w:r>
+      <w:proofErr w:type="spellStart"/>
+      <w:r>
+        <w:t>iter.max</w:t>
+      </w:r>
+      <w:proofErr w:type="spellEnd"/>
+      <w:r>
+        <w:t xml:space="preserve"> = </w:t>
+      </w:r>
+      <w:proofErr w:type="gramStart"/>
+      <w:r>
+        <w:t>15 ,</w:t>
+      </w:r>
+      <w:proofErr w:type="gramEnd"/>
+      <w:r>
+        <w:t xml:space="preserve"> and </w:t>
+      </w:r>
+      <w:proofErr w:type="spellStart"/>
+      <w:r>
+        <w:t>nstart</w:t>
+      </w:r>
+      <w:proofErr w:type="spellEnd"/>
+      <w:r>
+        <w:t xml:space="preserve"> = 20.  I plot elbow curve as below.</w:t>
+      </w:r>
+    </w:p>
+    <w:p>
+      <w:r>
+        <w:rPr>
+          <w:noProof/>
+        </w:rPr>
+        <w:drawing>
+          <wp:inline distT="0" distB="0" distL="0" distR="0" wp14:anchorId="6CF1A6D7" wp14:editId="0D9A7D2C">
+            <wp:extent cx="5334462" cy="3292125"/>
+            <wp:effectExtent l="0" t="0" r="0" b="3810"/>
+            <wp:docPr id="1" name="Picture 1"/>
+            <wp:cNvGraphicFramePr>
+              <a:graphicFrameLocks xmlns:a="http://schemas.openxmlformats.org/drawingml/2006/main" noChangeAspect="1"/>
+            </wp:cNvGraphicFramePr>
+            <a:graphic xmlns:a="http://schemas.openxmlformats.org/drawingml/2006/main">
+              <a:graphicData uri="http://schemas.openxmlformats.org/drawingml/2006/picture">
+                <pic:pic xmlns:pic="http://schemas.openxmlformats.org/drawingml/2006/picture">
+                  <pic:nvPicPr>
+                    <pic:cNvPr id="1" name=""/>
+                    <pic:cNvPicPr/>
+                  </pic:nvPicPr>
+                  <pic:blipFill>
+                    <a:blip r:embed="rId4"/>
+                    <a:stretch>
+                      <a:fillRect/>
+                    </a:stretch>
+                  </pic:blipFill>
+                  <pic:spPr>
+                    <a:xfrm>
+                      <a:off x="0" y="0"/>
+                      <a:ext cx="5334462" cy="3292125"/>
+                    </a:xfrm>
+                    <a:prstGeom prst="rect">
+                      <a:avLst/>
+                    </a:prstGeom>
+                  </pic:spPr>
+                </pic:pic>
+              </a:graphicData>
+            </a:graphic>
+          </wp:inline>
+        </w:drawing>
+      </w:r>
+    </w:p>
+    <w:p>
+      <w:r>
+        <w:t xml:space="preserve">I chose k = 3. </w:t>
+      </w:r>
+      <w:r>
+        <w:t xml:space="preserve">The accuracy of clustering is 0.893. </w:t>
+      </w:r>
+    </w:p>
+    <w:p>
+      <w:r>
+        <w:t>Q5.1</w:t>
+      </w:r>
+    </w:p>
+    <w:p>
+      <w:pPr>
+        <w:shd w:val="clear" w:color="auto" w:fill="FFFFFF"/>
+        <w:tabs>
+          <w:tab w:val="left" w:pos="916"/>
+          <w:tab w:val="left" w:pos="1832"/>
+          <w:tab w:val="left" w:pos="2748"/>
+          <w:tab w:val="left" w:pos="3664"/>
+          <w:tab w:val="left" w:pos="4580"/>
+          <w:tab w:val="left" w:pos="5496"/>
+          <w:tab w:val="left" w:pos="6412"/>
+          <w:tab w:val="left" w:pos="7328"/>
+          <w:tab w:val="left" w:pos="8244"/>
+          <w:tab w:val="left" w:pos="9160"/>
+          <w:tab w:val="left" w:pos="10076"/>
+          <w:tab w:val="left" w:pos="10992"/>
+          <w:tab w:val="left" w:pos="11908"/>
+          <w:tab w:val="left" w:pos="12824"/>
+          <w:tab w:val="left" w:pos="13740"/>
+          <w:tab w:val="left" w:pos="14656"/>
+        </w:tabs>
+        <w:spacing w:after="0" w:line="205" w:lineRule="atLeast"/>
+        <w:rPr>
+          <w:rFonts w:ascii="Lucida Console" w:eastAsia="Times New Roman" w:hAnsi="Lucida Console" w:cs="Courier New"/>
+          <w:color w:val="000000"/>
+          <w:sz w:val="20"/>
+          <w:szCs w:val="20"/>
+        </w:rPr>
+      </w:pPr>
+      <w:r>
+        <w:rPr>
+          <w:rFonts w:ascii="Lucida Console" w:eastAsia="Times New Roman" w:hAnsi="Lucida Console" w:cs="Courier New"/>
+          <w:color w:val="000000"/>
+          <w:sz w:val="20"/>
+          <w:szCs w:val="20"/>
+        </w:rPr>
+        <w:t>highest value 1993 is an outlier</w:t>
+      </w:r>
+      <w:r>
+        <w:rPr>
+          <w:rFonts w:ascii="Lucida Console" w:eastAsia="Times New Roman" w:hAnsi="Lucida Console" w:cs="Courier New"/>
+          <w:color w:val="000000"/>
+          <w:sz w:val="20"/>
+          <w:szCs w:val="20"/>
+        </w:rPr>
+        <w:t>.</w:t>
+      </w:r>
+    </w:p>
+    <w:p/>
+    <w:p>
+      <w:r>
+        <w:t>Q6.1</w:t>
+      </w:r>
+    </w:p>
+    <w:p/>
+    <w:p>
+      <w:r>
+        <w:t>Q6.2</w:t>
       </w:r>
     </w:p>
     <w:p>
@@ -451,6 +616,54 @@
     <w:semiHidden/>
     <w:unhideWhenUsed/>
   </w:style>
+  <w:style w:type="paragraph" w:styleId="HTMLPreformatted">
+    <w:name w:val="HTML Preformatted"/>
+    <w:basedOn w:val="Normal"/>
+    <w:link w:val="HTMLPreformattedChar"/>
+    <w:uiPriority w:val="99"/>
+    <w:semiHidden/>
+    <w:unhideWhenUsed/>
+    <w:rsid w:val="00544260"/>
+    <w:pPr>
+      <w:tabs>
+        <w:tab w:val="left" w:pos="916"/>
+        <w:tab w:val="left" w:pos="1832"/>
+        <w:tab w:val="left" w:pos="2748"/>
+        <w:tab w:val="left" w:pos="3664"/>
+        <w:tab w:val="left" w:pos="4580"/>
+        <w:tab w:val="left" w:pos="5496"/>
+        <w:tab w:val="left" w:pos="6412"/>
+        <w:tab w:val="left" w:pos="7328"/>
+        <w:tab w:val="left" w:pos="8244"/>
+        <w:tab w:val="left" w:pos="9160"/>
+        <w:tab w:val="left" w:pos="10076"/>
+        <w:tab w:val="left" w:pos="10992"/>
+        <w:tab w:val="left" w:pos="11908"/>
+        <w:tab w:val="left" w:pos="12824"/>
+        <w:tab w:val="left" w:pos="13740"/>
+        <w:tab w:val="left" w:pos="14656"/>
+      </w:tabs>
+      <w:spacing w:after="0" w:line="240" w:lineRule="auto"/>
+    </w:pPr>
+    <w:rPr>
+      <w:rFonts w:ascii="Courier New" w:eastAsia="Times New Roman" w:hAnsi="Courier New" w:cs="Courier New"/>
+      <w:sz w:val="20"/>
+      <w:szCs w:val="20"/>
+    </w:rPr>
+  </w:style>
+  <w:style w:type="character" w:customStyle="1" w:styleId="HTMLPreformattedChar">
+    <w:name w:val="HTML Preformatted Char"/>
+    <w:basedOn w:val="DefaultParagraphFont"/>
+    <w:link w:val="HTMLPreformatted"/>
+    <w:uiPriority w:val="99"/>
+    <w:semiHidden/>
+    <w:rsid w:val="00544260"/>
+    <w:rPr>
+      <w:rFonts w:ascii="Courier New" w:eastAsia="Times New Roman" w:hAnsi="Courier New" w:cs="Courier New"/>
+      <w:sz w:val="20"/>
+      <w:szCs w:val="20"/>
+    </w:rPr>
+  </w:style>
 </w:styles>
 </file>
 

</xml_diff>